<commit_message>
Version control plan finished
</commit_message>
<xml_diff>
--- a/Version Control Plan.docx
+++ b/Version Control Plan.docx
@@ -72,7 +72,10 @@
         <w:t>Git food log branch</w:t>
       </w:r>
       <w:r>
-        <w:t xml:space="preserve"> create week one</w:t>
+        <w:t xml:space="preserve"> create week </w:t>
+      </w:r>
+      <w:r>
+        <w:t>1</w:t>
       </w:r>
     </w:p>
     <w:p>
@@ -89,6 +92,9 @@
       <w:r>
         <w:t xml:space="preserve"> created </w:t>
       </w:r>
+      <w:r>
+        <w:t>week 2</w:t>
+      </w:r>
     </w:p>
     <w:p>
       <w:pPr>
@@ -102,7 +108,10 @@
         <w:t>Git temperature branch</w:t>
       </w:r>
       <w:r>
-        <w:t xml:space="preserve"> created week one</w:t>
+        <w:t xml:space="preserve"> created week </w:t>
+      </w:r>
+      <w:r>
+        <w:t>1</w:t>
       </w:r>
     </w:p>
     <w:p>

</xml_diff>